<commit_message>
added help command, initials test of cat and cp. Short modied of files in report dir
</commit_message>
<xml_diff>
--- a/report/bitmap.docx
+++ b/report/bitmap.docx
@@ -1,6 +1,6 @@
 
 <file path=word/document.xml><?xml version="1.0" encoding="utf-8"?>
-<w:document xmlns:wpc="http://schemas.microsoft.com/office/word/2010/wordprocessingCanvas" xmlns:cx="http://schemas.microsoft.com/office/drawing/2014/chartex" xmlns:cx1="http://schemas.microsoft.com/office/drawing/2015/9/8/chartex" xmlns:cx2="http://schemas.microsoft.com/office/drawing/2015/10/21/chartex" xmlns:cx3="http://schemas.microsoft.com/office/drawing/2016/5/9/chartex" xmlns:cx4="http://schemas.microsoft.com/office/drawing/2016/5/10/chartex" xmlns:cx5="http://schemas.microsoft.com/office/drawing/2016/5/11/chartex" xmlns:cx6="http://schemas.microsoft.com/office/drawing/2016/5/12/chartex" xmlns:cx7="http://schemas.microsoft.com/office/drawing/2016/5/13/chartex" xmlns:cx8="http://schemas.microsoft.com/office/drawing/2016/5/14/chartex" xmlns:mc="http://schemas.openxmlformats.org/markup-compatibility/2006" xmlns:aink="http://schemas.microsoft.com/office/drawing/2016/ink" xmlns:am3d="http://schemas.microsoft.com/office/drawing/2017/model3d" xmlns:o="urn:schemas-microsoft-com:office:office" xmlns:r="http://schemas.openxmlformats.org/officeDocument/2006/relationships" xmlns:m="http://schemas.openxmlformats.org/officeDocument/2006/math" xmlns:v="urn:schemas-microsoft-com:vml" xmlns:wp14="http://schemas.microsoft.com/office/word/2010/wordprocessingDrawing" xmlns:wp="http://schemas.openxmlformats.org/drawingml/2006/wordprocessingDrawing" xmlns:w10="urn:schemas-microsoft-com:office:word" xmlns:w="http://schemas.openxmlformats.org/wordprocessingml/2006/main" xmlns:w14="http://schemas.microsoft.com/office/word/2010/wordml" xmlns:w15="http://schemas.microsoft.com/office/word/2012/wordml" xmlns:w16cid="http://schemas.microsoft.com/office/word/2016/wordml/cid" xmlns:w16se="http://schemas.microsoft.com/office/word/2015/wordml/symex" xmlns:wpg="http://schemas.microsoft.com/office/word/2010/wordprocessingGroup" xmlns:wpi="http://schemas.microsoft.com/office/word/2010/wordprocessingInk" xmlns:wne="http://schemas.microsoft.com/office/word/2006/wordml" xmlns:wps="http://schemas.microsoft.com/office/word/2010/wordprocessingShape" mc:Ignorable="w14 w15 w16se w16cid wp14">
+<w:document xmlns:wpc="http://schemas.microsoft.com/office/word/2010/wordprocessingCanvas" xmlns:mc="http://schemas.openxmlformats.org/markup-compatibility/2006" xmlns:o="urn:schemas-microsoft-com:office:office" xmlns:r="http://schemas.openxmlformats.org/officeDocument/2006/relationships" xmlns:m="http://schemas.openxmlformats.org/officeDocument/2006/math" xmlns:v="urn:schemas-microsoft-com:vml" xmlns:wp14="http://schemas.microsoft.com/office/word/2010/wordprocessingDrawing" xmlns:wp="http://schemas.openxmlformats.org/drawingml/2006/wordprocessingDrawing" xmlns:w10="urn:schemas-microsoft-com:office:word" xmlns:w="http://schemas.openxmlformats.org/wordprocessingml/2006/main" xmlns:w14="http://schemas.microsoft.com/office/word/2010/wordml" xmlns:w15="http://schemas.microsoft.com/office/word/2012/wordml" xmlns:wpg="http://schemas.microsoft.com/office/word/2010/wordprocessingGroup" xmlns:wpi="http://schemas.microsoft.com/office/word/2010/wordprocessingInk" xmlns:wne="http://schemas.microsoft.com/office/word/2006/wordml" xmlns:wps="http://schemas.microsoft.com/office/word/2010/wordprocessingShape" mc:Ignorable="w14 w15 wp14">
   <w:body>
     <w:p>
       <w:r>
@@ -13,258 +13,46 @@
       <w:proofErr w:type="spellEnd"/>
       <w:r>
         <w:t xml:space="preserve"> è stata implementata per mappare blocchi liberi e occupati.</w:t>
-      </w:r>
-    </w:p>
-    <w:p>
-      <w:bookmarkStart w:id="0" w:name="_GoBack"/>
-      <w:bookmarkEnd w:id="0"/>
-    </w:p>
-    <w:p>
-      <w:proofErr w:type="gramStart"/>
-      <w:r>
-        <w:t>Per  l’implementazione</w:t>
-      </w:r>
-      <w:proofErr w:type="gramEnd"/>
-      <w:r>
-        <w:t xml:space="preserve"> della </w:t>
-      </w:r>
-      <w:proofErr w:type="spellStart"/>
-      <w:r>
-        <w:t>BitMap</w:t>
-      </w:r>
-      <w:proofErr w:type="spellEnd"/>
-      <w:r>
-        <w:t xml:space="preserve"> sono state utilizzate due </w:t>
-      </w:r>
-      <w:proofErr w:type="spellStart"/>
-      <w:r>
-        <w:t>struct</w:t>
-      </w:r>
-      <w:proofErr w:type="spellEnd"/>
-      <w:r>
-        <w:t>.</w:t>
-      </w:r>
-    </w:p>
-    <w:p>
-      <w:r>
-        <w:t xml:space="preserve">La prima </w:t>
-      </w:r>
-      <w:proofErr w:type="spellStart"/>
-      <w:r>
-        <w:t>struct</w:t>
-      </w:r>
-      <w:proofErr w:type="spellEnd"/>
-      <w:r>
-        <w:t xml:space="preserve"> si occupa della </w:t>
-      </w:r>
-      <w:proofErr w:type="spellStart"/>
-      <w:r>
-        <w:t>BitMap</w:t>
-      </w:r>
-      <w:proofErr w:type="spellEnd"/>
-      <w:r>
-        <w:t xml:space="preserve"> vera e propria e i campi che la caratterizzano. Sono importanti infatti il numero dei </w:t>
-      </w:r>
-      <w:proofErr w:type="gramStart"/>
-      <w:r>
-        <w:t>bit ,</w:t>
-      </w:r>
-      <w:proofErr w:type="gramEnd"/>
-      <w:r>
-        <w:t xml:space="preserve"> il numero dei blocchi e le entries.</w:t>
-      </w:r>
-    </w:p>
-    <w:p>
-      <w:r>
-        <w:t xml:space="preserve">La seconda </w:t>
-      </w:r>
-      <w:proofErr w:type="spellStart"/>
-      <w:r>
-        <w:t>struct</w:t>
-      </w:r>
-      <w:proofErr w:type="spellEnd"/>
-      <w:r>
-        <w:t xml:space="preserve"> </w:t>
-      </w:r>
-      <w:r>
-        <w:t xml:space="preserve">caratterizza le entry della </w:t>
-      </w:r>
-      <w:proofErr w:type="gramStart"/>
-      <w:r>
-        <w:t>bitmap ,</w:t>
-      </w:r>
-      <w:proofErr w:type="gramEnd"/>
-      <w:r>
-        <w:t xml:space="preserve"> sono importanti il numero dell’entry e il numero del bit.</w:t>
-      </w:r>
-    </w:p>
-    <w:p>
-      <w:r>
-        <w:t xml:space="preserve">Per una corretta esecuzione della </w:t>
-      </w:r>
-      <w:proofErr w:type="spellStart"/>
-      <w:r>
-        <w:t>BitMap</w:t>
-      </w:r>
-      <w:proofErr w:type="spellEnd"/>
-      <w:r>
-        <w:t xml:space="preserve"> sono state implementate le seguenti funzioni:</w:t>
       </w:r>
     </w:p>
     <w:p/>
     <w:p>
-      <w:pPr>
-        <w:rPr>
-          <w:b/>
-        </w:rPr>
-      </w:pPr>
-      <w:r>
-        <w:rPr>
-          <w:b/>
-        </w:rPr>
-        <w:t xml:space="preserve">- </w:t>
-      </w:r>
-      <w:proofErr w:type="spellStart"/>
-      <w:r>
-        <w:rPr>
-          <w:b/>
-        </w:rPr>
-        <w:t>void</w:t>
-      </w:r>
-      <w:proofErr w:type="spellEnd"/>
-      <w:r>
-        <w:rPr>
-          <w:b/>
-        </w:rPr>
-        <w:t xml:space="preserve"> </w:t>
-      </w:r>
-      <w:proofErr w:type="spellStart"/>
-      <w:r>
-        <w:rPr>
-          <w:b/>
-        </w:rPr>
-        <w:t>BitMap_</w:t>
-      </w:r>
       <w:proofErr w:type="gramStart"/>
       <w:r>
-        <w:rPr>
-          <w:b/>
-        </w:rPr>
-        <w:t>init</w:t>
-      </w:r>
-      <w:proofErr w:type="spellEnd"/>
-      <w:r>
-        <w:rPr>
-          <w:b/>
-        </w:rPr>
-        <w:t>(</w:t>
-      </w:r>
-      <w:proofErr w:type="spellStart"/>
+        <w:t>Per  l’implementazione</w:t>
+      </w:r>
       <w:proofErr w:type="gramEnd"/>
       <w:r>
-        <w:rPr>
-          <w:b/>
-        </w:rPr>
+        <w:t xml:space="preserve"> della </w:t>
+      </w:r>
+      <w:proofErr w:type="spellStart"/>
+      <w:r>
         <w:t>BitMap</w:t>
       </w:r>
       <w:proofErr w:type="spellEnd"/>
       <w:r>
-        <w:rPr>
-          <w:b/>
-        </w:rPr>
-        <w:t xml:space="preserve">* b, </w:t>
-      </w:r>
-      <w:proofErr w:type="spellStart"/>
-      <w:r>
-        <w:rPr>
-          <w:b/>
-        </w:rPr>
-        <w:t>int</w:t>
-      </w:r>
-      <w:proofErr w:type="spellEnd"/>
-      <w:r>
-        <w:rPr>
-          <w:b/>
-        </w:rPr>
-        <w:t xml:space="preserve"> </w:t>
-      </w:r>
-      <w:proofErr w:type="spellStart"/>
-      <w:r>
-        <w:rPr>
-          <w:b/>
-        </w:rPr>
-        <w:t>bitmap_blocks</w:t>
-      </w:r>
-      <w:proofErr w:type="spellEnd"/>
-      <w:r>
-        <w:rPr>
-          <w:b/>
-        </w:rPr>
-        <w:t xml:space="preserve">, </w:t>
-      </w:r>
-      <w:proofErr w:type="spellStart"/>
-      <w:r>
-        <w:rPr>
-          <w:b/>
-        </w:rPr>
-        <w:t>int</w:t>
-      </w:r>
-      <w:proofErr w:type="spellEnd"/>
-      <w:r>
-        <w:rPr>
-          <w:b/>
-        </w:rPr>
-        <w:t xml:space="preserve"> </w:t>
-      </w:r>
-      <w:proofErr w:type="spellStart"/>
-      <w:r>
-        <w:rPr>
-          <w:b/>
-        </w:rPr>
-        <w:t>disk_blocks</w:t>
-      </w:r>
-      <w:proofErr w:type="spellEnd"/>
-      <w:r>
-        <w:rPr>
-          <w:b/>
-        </w:rPr>
-        <w:t xml:space="preserve">, </w:t>
-      </w:r>
-      <w:proofErr w:type="spellStart"/>
-      <w:r>
-        <w:rPr>
-          <w:b/>
-        </w:rPr>
-        <w:t>int</w:t>
-      </w:r>
-      <w:proofErr w:type="spellEnd"/>
-      <w:r>
-        <w:rPr>
-          <w:b/>
-        </w:rPr>
-        <w:t xml:space="preserve"> </w:t>
-      </w:r>
-      <w:proofErr w:type="spellStart"/>
-      <w:r>
-        <w:rPr>
-          <w:b/>
-        </w:rPr>
-        <w:t>occupation</w:t>
-      </w:r>
-      <w:proofErr w:type="spellEnd"/>
-      <w:r>
-        <w:rPr>
-          <w:b/>
-        </w:rPr>
-        <w:t>);</w:t>
+        <w:t xml:space="preserve"> sono state utilizzate due </w:t>
+      </w:r>
+      <w:proofErr w:type="spellStart"/>
+      <w:r>
+        <w:t>struct</w:t>
+      </w:r>
+      <w:proofErr w:type="spellEnd"/>
+      <w:r>
+        <w:t>.</w:t>
       </w:r>
     </w:p>
     <w:p>
       <w:r>
-        <w:t>I</w:t>
-      </w:r>
-      <w:r>
-        <w:t xml:space="preserve">nizializza una nuova </w:t>
+        <w:t xml:space="preserve">La prima </w:t>
+      </w:r>
+      <w:proofErr w:type="spellStart"/>
+      <w:r>
+        <w:t>struct</w:t>
+      </w:r>
+      <w:proofErr w:type="spellEnd"/>
+      <w:r>
+        <w:t xml:space="preserve"> si occupa della </w:t>
       </w:r>
       <w:proofErr w:type="spellStart"/>
       <w:r>
@@ -272,23 +60,20 @@
       </w:r>
       <w:proofErr w:type="spellEnd"/>
       <w:r>
-        <w:t xml:space="preserve"> vuota.</w:t>
+        <w:t xml:space="preserve"> vera e propria e i campi che la caratterizzano. Sono importanti infatti il numero dei </w:t>
+      </w:r>
+      <w:proofErr w:type="gramStart"/>
+      <w:r>
+        <w:t>bit ,</w:t>
+      </w:r>
+      <w:proofErr w:type="gramEnd"/>
+      <w:r>
+        <w:t xml:space="preserve"> il numero dei blocchi e le entries.</w:t>
       </w:r>
     </w:p>
     <w:p>
       <w:r>
-        <w:t xml:space="preserve">È una funzione </w:t>
-      </w:r>
-      <w:proofErr w:type="spellStart"/>
-      <w:r>
-        <w:t>void</w:t>
-      </w:r>
-      <w:proofErr w:type="spellEnd"/>
-      <w:r>
-        <w:t xml:space="preserve">, quindi non avrà nessun valore di ritorno ma </w:t>
-      </w:r>
-      <w:r>
-        <w:t xml:space="preserve">inizializzerà tutti i campi della </w:t>
+        <w:t xml:space="preserve">La seconda </w:t>
       </w:r>
       <w:proofErr w:type="spellStart"/>
       <w:r>
@@ -296,7 +81,31 @@
       </w:r>
       <w:proofErr w:type="spellEnd"/>
       <w:r>
-        <w:t xml:space="preserve"> a dei valori di default che indicano che il disco è completamente vuoto.</w:t>
+        <w:t xml:space="preserve"> </w:t>
+      </w:r>
+      <w:r>
+        <w:t xml:space="preserve">caratterizza le entry della </w:t>
+      </w:r>
+      <w:proofErr w:type="gramStart"/>
+      <w:r>
+        <w:t>bitmap ,</w:t>
+      </w:r>
+      <w:proofErr w:type="gramEnd"/>
+      <w:r>
+        <w:t xml:space="preserve"> sono importanti il numero dell’entry e il numero del bit.</w:t>
+      </w:r>
+    </w:p>
+    <w:p>
+      <w:r>
+        <w:t xml:space="preserve">Per una corretta esecuzione della </w:t>
+      </w:r>
+      <w:proofErr w:type="spellStart"/>
+      <w:r>
+        <w:t>BitMap</w:t>
+      </w:r>
+      <w:proofErr w:type="spellEnd"/>
+      <w:r>
+        <w:t xml:space="preserve"> sono state implementate le seguenti funzioni:</w:t>
       </w:r>
     </w:p>
     <w:p/>
@@ -317,6 +126,194 @@
         <w:rPr>
           <w:b/>
         </w:rPr>
+        <w:t>void</w:t>
+      </w:r>
+      <w:proofErr w:type="spellEnd"/>
+      <w:r>
+        <w:rPr>
+          <w:b/>
+        </w:rPr>
+        <w:t xml:space="preserve"> </w:t>
+      </w:r>
+      <w:proofErr w:type="spellStart"/>
+      <w:r>
+        <w:rPr>
+          <w:b/>
+        </w:rPr>
+        <w:t>BitMap_</w:t>
+      </w:r>
+      <w:proofErr w:type="gramStart"/>
+      <w:r>
+        <w:rPr>
+          <w:b/>
+        </w:rPr>
+        <w:t>init</w:t>
+      </w:r>
+      <w:proofErr w:type="spellEnd"/>
+      <w:r>
+        <w:rPr>
+          <w:b/>
+        </w:rPr>
+        <w:t>(</w:t>
+      </w:r>
+      <w:proofErr w:type="spellStart"/>
+      <w:proofErr w:type="gramEnd"/>
+      <w:r>
+        <w:rPr>
+          <w:b/>
+        </w:rPr>
+        <w:t>BitMap</w:t>
+      </w:r>
+      <w:proofErr w:type="spellEnd"/>
+      <w:r>
+        <w:rPr>
+          <w:b/>
+        </w:rPr>
+        <w:t xml:space="preserve">* b, </w:t>
+      </w:r>
+      <w:proofErr w:type="spellStart"/>
+      <w:r>
+        <w:rPr>
+          <w:b/>
+        </w:rPr>
+        <w:t>int</w:t>
+      </w:r>
+      <w:proofErr w:type="spellEnd"/>
+      <w:r>
+        <w:rPr>
+          <w:b/>
+        </w:rPr>
+        <w:t xml:space="preserve"> </w:t>
+      </w:r>
+      <w:proofErr w:type="spellStart"/>
+      <w:r>
+        <w:rPr>
+          <w:b/>
+        </w:rPr>
+        <w:t>bitmap_blocks</w:t>
+      </w:r>
+      <w:proofErr w:type="spellEnd"/>
+      <w:r>
+        <w:rPr>
+          <w:b/>
+        </w:rPr>
+        <w:t xml:space="preserve">, </w:t>
+      </w:r>
+      <w:proofErr w:type="spellStart"/>
+      <w:r>
+        <w:rPr>
+          <w:b/>
+        </w:rPr>
+        <w:t>int</w:t>
+      </w:r>
+      <w:proofErr w:type="spellEnd"/>
+      <w:r>
+        <w:rPr>
+          <w:b/>
+        </w:rPr>
+        <w:t xml:space="preserve"> </w:t>
+      </w:r>
+      <w:proofErr w:type="spellStart"/>
+      <w:r>
+        <w:rPr>
+          <w:b/>
+        </w:rPr>
+        <w:t>disk_blocks</w:t>
+      </w:r>
+      <w:proofErr w:type="spellEnd"/>
+      <w:r>
+        <w:rPr>
+          <w:b/>
+        </w:rPr>
+        <w:t xml:space="preserve">, </w:t>
+      </w:r>
+      <w:proofErr w:type="spellStart"/>
+      <w:r>
+        <w:rPr>
+          <w:b/>
+        </w:rPr>
+        <w:t>int</w:t>
+      </w:r>
+      <w:proofErr w:type="spellEnd"/>
+      <w:r>
+        <w:rPr>
+          <w:b/>
+        </w:rPr>
+        <w:t xml:space="preserve"> </w:t>
+      </w:r>
+      <w:proofErr w:type="spellStart"/>
+      <w:r>
+        <w:rPr>
+          <w:b/>
+        </w:rPr>
+        <w:t>occupation</w:t>
+      </w:r>
+      <w:proofErr w:type="spellEnd"/>
+      <w:r>
+        <w:rPr>
+          <w:b/>
+        </w:rPr>
+        <w:t>);</w:t>
+      </w:r>
+    </w:p>
+    <w:p>
+      <w:r>
+        <w:t>I</w:t>
+      </w:r>
+      <w:r>
+        <w:t xml:space="preserve">nizializza una nuova </w:t>
+      </w:r>
+      <w:proofErr w:type="spellStart"/>
+      <w:r>
+        <w:t>BitMap</w:t>
+      </w:r>
+      <w:proofErr w:type="spellEnd"/>
+      <w:r>
+        <w:t xml:space="preserve"> vuota.</w:t>
+      </w:r>
+    </w:p>
+    <w:p>
+      <w:r>
+        <w:t xml:space="preserve">È una funzione </w:t>
+      </w:r>
+      <w:proofErr w:type="spellStart"/>
+      <w:r>
+        <w:t>void</w:t>
+      </w:r>
+      <w:proofErr w:type="spellEnd"/>
+      <w:r>
+        <w:t xml:space="preserve">, quindi non avrà nessun valore di ritorno ma </w:t>
+      </w:r>
+      <w:r>
+        <w:t xml:space="preserve">inizializzerà tutti i campi della </w:t>
+      </w:r>
+      <w:proofErr w:type="spellStart"/>
+      <w:r>
+        <w:t>struct</w:t>
+      </w:r>
+      <w:proofErr w:type="spellEnd"/>
+      <w:r>
+        <w:t xml:space="preserve"> a dei valori di default che indicano che il disco è completamente vuoto.</w:t>
+      </w:r>
+    </w:p>
+    <w:p/>
+    <w:p>
+      <w:pPr>
+        <w:rPr>
+          <w:b/>
+        </w:rPr>
+      </w:pPr>
+      <w:r>
+        <w:rPr>
+          <w:b/>
+        </w:rPr>
+        <w:t xml:space="preserve">- </w:t>
+      </w:r>
+      <w:proofErr w:type="spellStart"/>
+      <w:r>
+        <w:rPr>
+          <w:b/>
+        </w:rPr>
         <w:t>BitMapEntryKey</w:t>
       </w:r>
       <w:proofErr w:type="spellEnd"/>
@@ -766,17 +763,13 @@
       </w:r>
       <w:proofErr w:type="spellEnd"/>
       <w:r>
-        <w:t xml:space="preserve"> a </w:t>
-      </w:r>
-      <w:proofErr w:type="spellStart"/>
-      <w:proofErr w:type="gramStart"/>
-      <w:r>
-        <w:t>status.Ha</w:t>
-      </w:r>
-      <w:proofErr w:type="spellEnd"/>
-      <w:proofErr w:type="gramEnd"/>
-      <w:r>
-        <w:t xml:space="preserve"> come valore di rit</w:t>
+        <w:t xml:space="preserve"> a status.</w:t>
+      </w:r>
+      <w:r>
+        <w:t xml:space="preserve"> </w:t>
+      </w:r>
+      <w:r>
+        <w:t>Ha come valore di rit</w:t>
       </w:r>
       <w:r>
         <w:t>orno status in caso di successo.</w:t>
@@ -905,7 +898,12 @@
       </w:r>
       <w:proofErr w:type="spellStart"/>
       <w:r>
-        <w:t>BitMap</w:t>
+        <w:t>BitMa</w:t>
+      </w:r>
+      <w:bookmarkStart w:id="0" w:name="_GoBack"/>
+      <w:bookmarkEnd w:id="0"/>
+      <w:r>
+        <w:t>p</w:t>
       </w:r>
       <w:proofErr w:type="spellEnd"/>
       <w:r>
@@ -931,7 +929,7 @@
 </file>
 
 <file path=word/numbering.xml><?xml version="1.0" encoding="utf-8"?>
-<w:numbering xmlns:wpc="http://schemas.microsoft.com/office/word/2010/wordprocessingCanvas" xmlns:cx="http://schemas.microsoft.com/office/drawing/2014/chartex" xmlns:cx1="http://schemas.microsoft.com/office/drawing/2015/9/8/chartex" xmlns:cx2="http://schemas.microsoft.com/office/drawing/2015/10/21/chartex" xmlns:cx3="http://schemas.microsoft.com/office/drawing/2016/5/9/chartex" xmlns:cx4="http://schemas.microsoft.com/office/drawing/2016/5/10/chartex" xmlns:cx5="http://schemas.microsoft.com/office/drawing/2016/5/11/chartex" xmlns:cx6="http://schemas.microsoft.com/office/drawing/2016/5/12/chartex" xmlns:cx7="http://schemas.microsoft.com/office/drawing/2016/5/13/chartex" xmlns:cx8="http://schemas.microsoft.com/office/drawing/2016/5/14/chartex" xmlns:mc="http://schemas.openxmlformats.org/markup-compatibility/2006" xmlns:aink="http://schemas.microsoft.com/office/drawing/2016/ink" xmlns:am3d="http://schemas.microsoft.com/office/drawing/2017/model3d" xmlns:o="urn:schemas-microsoft-com:office:office" xmlns:r="http://schemas.openxmlformats.org/officeDocument/2006/relationships" xmlns:m="http://schemas.openxmlformats.org/officeDocument/2006/math" xmlns:v="urn:schemas-microsoft-com:vml" xmlns:wp14="http://schemas.microsoft.com/office/word/2010/wordprocessingDrawing" xmlns:wp="http://schemas.openxmlformats.org/drawingml/2006/wordprocessingDrawing" xmlns:w10="urn:schemas-microsoft-com:office:word" xmlns:w="http://schemas.openxmlformats.org/wordprocessingml/2006/main" xmlns:w14="http://schemas.microsoft.com/office/word/2010/wordml" xmlns:w15="http://schemas.microsoft.com/office/word/2012/wordml" xmlns:w16cid="http://schemas.microsoft.com/office/word/2016/wordml/cid" xmlns:w16se="http://schemas.microsoft.com/office/word/2015/wordml/symex" xmlns:wpg="http://schemas.microsoft.com/office/word/2010/wordprocessingGroup" xmlns:wpi="http://schemas.microsoft.com/office/word/2010/wordprocessingInk" xmlns:wne="http://schemas.microsoft.com/office/word/2006/wordml" xmlns:wps="http://schemas.microsoft.com/office/word/2010/wordprocessingShape" mc:Ignorable="w14 w15 w16se w16cid wp14">
+<w:numbering xmlns:wpc="http://schemas.microsoft.com/office/word/2010/wordprocessingCanvas" xmlns:mc="http://schemas.openxmlformats.org/markup-compatibility/2006" xmlns:o="urn:schemas-microsoft-com:office:office" xmlns:r="http://schemas.openxmlformats.org/officeDocument/2006/relationships" xmlns:m="http://schemas.openxmlformats.org/officeDocument/2006/math" xmlns:v="urn:schemas-microsoft-com:vml" xmlns:wp14="http://schemas.microsoft.com/office/word/2010/wordprocessingDrawing" xmlns:wp="http://schemas.openxmlformats.org/drawingml/2006/wordprocessingDrawing" xmlns:w10="urn:schemas-microsoft-com:office:word" xmlns:w="http://schemas.openxmlformats.org/wordprocessingml/2006/main" xmlns:w14="http://schemas.microsoft.com/office/word/2010/wordml" xmlns:w15="http://schemas.microsoft.com/office/word/2012/wordml" xmlns:wpg="http://schemas.microsoft.com/office/word/2010/wordprocessingGroup" xmlns:wpi="http://schemas.microsoft.com/office/word/2010/wordprocessingInk" xmlns:wne="http://schemas.microsoft.com/office/word/2006/wordml" xmlns:wps="http://schemas.microsoft.com/office/word/2010/wordprocessingShape" mc:Ignorable="w14 w15 wp14">
   <w:abstractNum w:abstractNumId="0" w15:restartNumberingAfterBreak="0">
     <w:nsid w:val="589A4960"/>
     <w:multiLevelType w:val="hybridMultilevel"/>
@@ -1203,7 +1201,7 @@
 </file>
 
 <file path=word/styles.xml><?xml version="1.0" encoding="utf-8"?>
-<w:styles xmlns:mc="http://schemas.openxmlformats.org/markup-compatibility/2006" xmlns:r="http://schemas.openxmlformats.org/officeDocument/2006/relationships" xmlns:w="http://schemas.openxmlformats.org/wordprocessingml/2006/main" xmlns:w14="http://schemas.microsoft.com/office/word/2010/wordml" xmlns:w15="http://schemas.microsoft.com/office/word/2012/wordml" xmlns:w16cid="http://schemas.microsoft.com/office/word/2016/wordml/cid" xmlns:w16se="http://schemas.microsoft.com/office/word/2015/wordml/symex" mc:Ignorable="w14 w15 w16se w16cid">
+<w:styles xmlns:mc="http://schemas.openxmlformats.org/markup-compatibility/2006" xmlns:r="http://schemas.openxmlformats.org/officeDocument/2006/relationships" xmlns:w="http://schemas.openxmlformats.org/wordprocessingml/2006/main" xmlns:w14="http://schemas.microsoft.com/office/word/2010/wordml" xmlns:w15="http://schemas.microsoft.com/office/word/2012/wordml" mc:Ignorable="w14 w15">
   <w:docDefaults>
     <w:rPrDefault>
       <w:rPr>
@@ -1215,7 +1213,7 @@
     </w:rPrDefault>
     <w:pPrDefault/>
   </w:docDefaults>
-  <w:latentStyles w:defLockedState="0" w:defUIPriority="99" w:defSemiHidden="0" w:defUnhideWhenUsed="0" w:defQFormat="0" w:count="375">
+  <w:latentStyles w:defLockedState="0" w:defUIPriority="99" w:defSemiHidden="0" w:defUnhideWhenUsed="0" w:defQFormat="0" w:count="371">
     <w:lsdException w:name="Normal" w:uiPriority="0" w:qFormat="1"/>
     <w:lsdException w:name="heading 1" w:uiPriority="9" w:qFormat="1"/>
     <w:lsdException w:name="heading 2" w:semiHidden="1" w:uiPriority="9" w:unhideWhenUsed="1" w:qFormat="1"/>
@@ -1587,8 +1585,6 @@
     <w:lsdException w:name="List Table 5 Dark Accent 6" w:uiPriority="50"/>
     <w:lsdException w:name="List Table 6 Colorful Accent 6" w:uiPriority="51"/>
     <w:lsdException w:name="List Table 7 Colorful Accent 6" w:uiPriority="52"/>
-    <w:lsdException w:name="Mention" w:semiHidden="1" w:unhideWhenUsed="1"/>
-    <w:lsdException w:name="Smart Hyperlink" w:semiHidden="1" w:unhideWhenUsed="1"/>
   </w:latentStyles>
   <w:style w:type="paragraph" w:default="1" w:styleId="Normale">
     <w:name w:val="Normal"/>

</xml_diff>